<commit_message>
updating one last script I forgot to include
</commit_message>
<xml_diff>
--- a/Dassow.et.al._speciesIssue.docx
+++ b/Dassow.et.al._speciesIssue.docx
@@ -371,8 +371,6 @@
           <w:szCs w:val="24"/>
         </w:rPr>
       </w:pPr>
-      <w:bookmarkStart w:id="0" w:name="_GoBack"/>
-      <w:bookmarkEnd w:id="0"/>
       <w:r>
         <w:rPr>
           <w:rFonts w:ascii="Times New Roman" w:hAnsi="Times New Roman" w:cs="Times New Roman"/>
@@ -480,6 +478,7 @@
           <w:szCs w:val="24"/>
         </w:rPr>
       </w:pPr>
+      <w:bookmarkStart w:id="0" w:name="_GoBack"/>
       <w:r>
         <w:rPr>
           <w:rFonts w:ascii="Times New Roman" w:hAnsi="Times New Roman" w:cs="Times New Roman"/>
@@ -489,6 +488,7 @@
         <w:t xml:space="preserve">All authors have approved the submitted manuscript and agreed to be listed as such. C.D. and C.L.N. formulated the theoretical framework. S.J., C.T.S., and G.S. helped C.D. and C.L.N. to develop the model and the manuscript. </w:t>
       </w:r>
     </w:p>
+    <w:bookmarkEnd w:id="0"/>
     <w:p>
       <w:pPr>
         <w:spacing w:line="480" w:lineRule="auto"/>
@@ -16874,7 +16874,7 @@
           <w:rPr>
             <w:noProof/>
           </w:rPr>
-          <w:t>1</w:t>
+          <w:t>34</w:t>
         </w:r>
         <w:r>
           <w:rPr>

</xml_diff>